<commit_message>
changes to word file
</commit_message>
<xml_diff>
--- a/22088782_2.docx
+++ b/22088782_2.docx
@@ -144,69 +144,82 @@
     </w:p>
     <w:p>
       <w:pPr>
-        <w:jc w:val="center"/>
-        <w:rPr>
-          <w:rFonts w:ascii="Times New Roman" w:hAnsi="Times New Roman" w:cs="Times New Roman"/>
-        </w:rPr>
-      </w:pPr>
-    </w:p>
-    <w:p>
-      <w:pPr>
-        <w:jc w:val="center"/>
-        <w:rPr>
-          <w:rFonts w:ascii="Times New Roman" w:hAnsi="Times New Roman" w:cs="Times New Roman"/>
-        </w:rPr>
-      </w:pPr>
-    </w:p>
-    <w:p>
-      <w:pPr>
-        <w:jc w:val="center"/>
-        <w:rPr>
-          <w:rFonts w:ascii="Times New Roman" w:hAnsi="Times New Roman" w:cs="Times New Roman"/>
-        </w:rPr>
-      </w:pPr>
-    </w:p>
-    <w:p>
-      <w:pPr>
-        <w:jc w:val="center"/>
-        <w:rPr>
-          <w:rFonts w:ascii="Times New Roman" w:hAnsi="Times New Roman" w:cs="Times New Roman"/>
-        </w:rPr>
-      </w:pPr>
-    </w:p>
-    <w:p>
-      <w:pPr>
-        <w:jc w:val="center"/>
-        <w:rPr>
-          <w:rFonts w:ascii="Times New Roman" w:hAnsi="Times New Roman" w:cs="Times New Roman"/>
-        </w:rPr>
-      </w:pPr>
-    </w:p>
-    <w:p>
-      <w:pPr>
-        <w:jc w:val="center"/>
-        <w:rPr>
-          <w:rFonts w:ascii="Times New Roman" w:hAnsi="Times New Roman" w:cs="Times New Roman"/>
-        </w:rPr>
-      </w:pPr>
-    </w:p>
-    <w:p>
-      <w:pPr>
-        <w:jc w:val="center"/>
-        <w:rPr>
-          <w:rFonts w:ascii="Times New Roman" w:hAnsi="Times New Roman" w:cs="Times New Roman"/>
-        </w:rPr>
-      </w:pPr>
-    </w:p>
-    <w:p>
-      <w:pPr>
-        <w:pStyle w:val="Footer"/>
-        <w:jc w:val="center"/>
-        <w:rPr>
-          <w:rFonts w:ascii="Times New Roman" w:hAnsi="Times New Roman" w:cs="Times New Roman"/>
+        <w:jc w:val="both"/>
+        <w:rPr>
+          <w:rFonts w:cstheme="minorHAnsi"/>
+          <w:i/>
+          <w:iCs/>
+        </w:rPr>
+      </w:pPr>
+      <w:r>
+        <w:rPr>
+          <w:rFonts w:cstheme="minorHAnsi"/>
           <w:b/>
           <w:bCs/>
         </w:rPr>
+        <w:t>Abstract</w:t>
+      </w:r>
+      <w:r>
+        <w:rPr>
+          <w:rFonts w:cstheme="minorHAnsi"/>
+        </w:rPr>
+        <w:t xml:space="preserve">: </w:t>
+      </w:r>
+      <w:r>
+        <w:rPr>
+          <w:rFonts w:cstheme="minorHAnsi"/>
+          <w:i/>
+          <w:iCs/>
+        </w:rPr>
+        <w:t>This study analyzes World Bank data from 1990 to 2020 across 11 countries to investigate correlations between socio-economic factors and greenhouse gas emissions. Findings highlight China's dominant emission rates linked to urbanization, shifting energy use, and increased GDP. Urban migration significantly impacts emissions, while diverse trends in arable land and forest cover underscore varied environmental policies. India's unique negative correlation between agriculture methane production and energy use contrasts with the USA's reliance on nonrenewable sources. Understanding these correlations provides insights for targeted climate change mitigation strategies amidst complex socio-economic dynamics globally.</w:t>
+      </w:r>
+    </w:p>
+    <w:p>
+      <w:pPr>
+        <w:jc w:val="center"/>
+        <w:rPr>
+          <w:rFonts w:ascii="Times New Roman" w:hAnsi="Times New Roman" w:cs="Times New Roman"/>
+        </w:rPr>
+      </w:pPr>
+    </w:p>
+    <w:p>
+      <w:pPr>
+        <w:jc w:val="center"/>
+        <w:rPr>
+          <w:rFonts w:ascii="Times New Roman" w:hAnsi="Times New Roman" w:cs="Times New Roman"/>
+        </w:rPr>
+      </w:pPr>
+    </w:p>
+    <w:p>
+      <w:pPr>
+        <w:jc w:val="center"/>
+        <w:rPr>
+          <w:rFonts w:ascii="Times New Roman" w:hAnsi="Times New Roman" w:cs="Times New Roman"/>
+        </w:rPr>
+      </w:pPr>
+    </w:p>
+    <w:p>
+      <w:pPr>
+        <w:jc w:val="center"/>
+        <w:rPr>
+          <w:rFonts w:ascii="Times New Roman" w:hAnsi="Times New Roman" w:cs="Times New Roman"/>
+        </w:rPr>
+      </w:pPr>
+    </w:p>
+    <w:p>
+      <w:pPr>
+        <w:jc w:val="center"/>
+        <w:rPr>
+          <w:rFonts w:ascii="Times New Roman" w:hAnsi="Times New Roman" w:cs="Times New Roman"/>
+        </w:rPr>
+      </w:pPr>
+    </w:p>
+    <w:p>
+      <w:pPr>
+        <w:jc w:val="center"/>
+        <w:rPr>
+          <w:rFonts w:ascii="Times New Roman" w:hAnsi="Times New Roman" w:cs="Times New Roman"/>
+        </w:rPr>
       </w:pPr>
     </w:p>
     <w:p>
@@ -236,57 +249,68 @@
         <w:pStyle w:val="Footer"/>
         <w:jc w:val="center"/>
         <w:rPr>
-          <w:rStyle w:val="Hyperlink"/>
-          <w:rFonts w:ascii="Times New Roman" w:hAnsi="Times New Roman" w:cs="Times New Roman"/>
-        </w:rPr>
-      </w:pPr>
-      <w:r>
-        <w:rPr>
           <w:rFonts w:ascii="Times New Roman" w:hAnsi="Times New Roman" w:cs="Times New Roman"/>
           <w:b/>
           <w:bCs/>
         </w:rPr>
-        <w:t xml:space="preserve">Source: </w:t>
-      </w:r>
-      <w:r>
-        <w:rPr>
-          <w:rFonts w:ascii="Times New Roman" w:hAnsi="Times New Roman" w:cs="Times New Roman"/>
-        </w:rPr>
-        <w:fldChar w:fldCharType="begin"/>
-      </w:r>
-      <w:r>
-        <w:rPr>
-          <w:rFonts w:ascii="Times New Roman" w:hAnsi="Times New Roman" w:cs="Times New Roman"/>
-        </w:rPr>
-        <w:instrText>HYPERLINK "Source:%20https://data.worldbank.org/topic/climate-change."</w:instrText>
-      </w:r>
-      <w:r>
-        <w:rPr>
-          <w:rFonts w:ascii="Times New Roman" w:hAnsi="Times New Roman" w:cs="Times New Roman"/>
-        </w:rPr>
-      </w:r>
-      <w:r>
-        <w:rPr>
-          <w:rFonts w:ascii="Times New Roman" w:hAnsi="Times New Roman" w:cs="Times New Roman"/>
-        </w:rPr>
-        <w:fldChar w:fldCharType="separate"/>
-      </w:r>
-      <w:r>
+      </w:pPr>
+    </w:p>
+    <w:p>
+      <w:pPr>
+        <w:pStyle w:val="Footer"/>
+        <w:jc w:val="center"/>
         <w:rPr>
           <w:rStyle w:val="Hyperlink"/>
           <w:rFonts w:ascii="Times New Roman" w:hAnsi="Times New Roman" w:cs="Times New Roman"/>
         </w:rPr>
-        <w:t>https://data.worldbank.org/topic/climate-change.</w:t>
-      </w:r>
-    </w:p>
-    <w:p>
-      <w:pPr>
-        <w:jc w:val="center"/>
+      </w:pPr>
+      <w:r>
         <w:rPr>
           <w:rFonts w:ascii="Times New Roman" w:hAnsi="Times New Roman" w:cs="Times New Roman"/>
           <w:b/>
           <w:bCs/>
         </w:rPr>
+        <w:t xml:space="preserve">Source: </w:t>
+      </w:r>
+      <w:r>
+        <w:rPr>
+          <w:rFonts w:ascii="Times New Roman" w:hAnsi="Times New Roman" w:cs="Times New Roman"/>
+        </w:rPr>
+        <w:fldChar w:fldCharType="begin"/>
+      </w:r>
+      <w:r>
+        <w:rPr>
+          <w:rFonts w:ascii="Times New Roman" w:hAnsi="Times New Roman" w:cs="Times New Roman"/>
+        </w:rPr>
+        <w:instrText>HYPERLINK "Source:%20https://data.worldbank.org/topic/climate-change."</w:instrText>
+      </w:r>
+      <w:r>
+        <w:rPr>
+          <w:rFonts w:ascii="Times New Roman" w:hAnsi="Times New Roman" w:cs="Times New Roman"/>
+        </w:rPr>
+      </w:r>
+      <w:r>
+        <w:rPr>
+          <w:rFonts w:ascii="Times New Roman" w:hAnsi="Times New Roman" w:cs="Times New Roman"/>
+        </w:rPr>
+        <w:fldChar w:fldCharType="separate"/>
+      </w:r>
+      <w:r>
+        <w:rPr>
+          <w:rStyle w:val="Hyperlink"/>
+          <w:rFonts w:ascii="Times New Roman" w:hAnsi="Times New Roman" w:cs="Times New Roman"/>
+        </w:rPr>
+        <w:t>https://data.worldbank.org/topic/climate-change.</w:t>
+      </w:r>
+    </w:p>
+    <w:p>
+      <w:pPr>
+        <w:jc w:val="center"/>
+        <w:rPr>
+          <w:rFonts w:ascii="Times New Roman" w:hAnsi="Times New Roman" w:cs="Times New Roman"/>
+          <w:b/>
+          <w:bCs/>
+        </w:rPr>
       </w:pPr>
       <w:r>
         <w:rPr>
@@ -306,10 +330,11 @@
       <w:pPr>
         <w:jc w:val="center"/>
         <w:rPr>
-          <w:rStyle w:val="Hyperlink"/>
-          <w:rFonts w:ascii="Times New Roman" w:hAnsi="Times New Roman" w:cs="Times New Roman"/>
+          <w:rFonts w:ascii="Times New Roman" w:hAnsi="Times New Roman" w:cs="Times New Roman"/>
+          <w:color w:val="4472C4" w:themeColor="accent1"/>
           <w:sz w:val="24"/>
           <w:szCs w:val="24"/>
+          <w:u w:val="single"/>
         </w:rPr>
       </w:pPr>
       <w:r>
@@ -359,7 +384,7 @@
           <w:szCs w:val="24"/>
           <w:u w:val="single"/>
         </w:rPr>
-        <w:instrText>HYPERLINK "https://github.com/Amudalapallyparimala24/statistics-and-trends.git"</w:instrText>
+        <w:instrText>HYPERLINK "</w:instrText>
       </w:r>
       <w:r>
         <w:rPr>
@@ -369,7 +394,19 @@
           <w:szCs w:val="24"/>
           <w:u w:val="single"/>
         </w:rPr>
-      </w:r>
+        <w:instrText>https://github.com/Amudalapallyparimala24/Applied-Data-Science</w:instrText>
+      </w:r>
+    </w:p>
+    <w:p>
+      <w:pPr>
+        <w:jc w:val="center"/>
+        <w:rPr>
+          <w:rStyle w:val="Hyperlink"/>
+          <w:rFonts w:ascii="Times New Roman" w:hAnsi="Times New Roman" w:cs="Times New Roman"/>
+          <w:sz w:val="24"/>
+          <w:szCs w:val="24"/>
+        </w:rPr>
+      </w:pPr>
       <w:r>
         <w:rPr>
           <w:rFonts w:ascii="Times New Roman" w:hAnsi="Times New Roman" w:cs="Times New Roman"/>
@@ -378,16 +415,17 @@
           <w:szCs w:val="24"/>
           <w:u w:val="single"/>
         </w:rPr>
-        <w:fldChar w:fldCharType="separate"/>
-      </w:r>
-      <w:r>
-        <w:rPr>
-          <w:rStyle w:val="Hyperlink"/>
-          <w:rFonts w:ascii="Times New Roman" w:hAnsi="Times New Roman" w:cs="Times New Roman"/>
+        <w:instrText>"</w:instrText>
+      </w:r>
+      <w:r>
+        <w:rPr>
+          <w:rFonts w:ascii="Times New Roman" w:hAnsi="Times New Roman" w:cs="Times New Roman"/>
+          <w:color w:val="4472C4" w:themeColor="accent1"/>
           <w:sz w:val="24"/>
           <w:szCs w:val="24"/>
-        </w:rPr>
-        <w:t>https://github.com/Amuda</w:t>
+          <w:u w:val="single"/>
+        </w:rPr>
+        <w:fldChar w:fldCharType="separate"/>
       </w:r>
       <w:r>
         <w:rPr>
@@ -396,16 +434,7 @@
           <w:sz w:val="24"/>
           <w:szCs w:val="24"/>
         </w:rPr>
-        <w:t>l</w:t>
-      </w:r>
-      <w:r>
-        <w:rPr>
-          <w:rStyle w:val="Hyperlink"/>
-          <w:rFonts w:ascii="Times New Roman" w:hAnsi="Times New Roman" w:cs="Times New Roman"/>
-          <w:sz w:val="24"/>
-          <w:szCs w:val="24"/>
-        </w:rPr>
-        <w:t>apallyparimala24/statistics-and-trends.git</w:t>
+        <w:t>https://github.com/Amudalapallyparimala24/Applied-Data-Science</w:t>
       </w:r>
     </w:p>
     <w:p>

</xml_diff>